<commit_message>
oct 2022 ist commit
</commit_message>
<xml_diff>
--- a/MY FLUTTER SUMMARY.docx
+++ b/MY FLUTTER SUMMARY.docx
@@ -538,30 +538,81 @@
       </w:pPr>
       <w:r>
         <w:rPr>
-          <w:rFonts w:ascii="Arial" w:hAnsi="Arial" w:cs="Arial"/>
-          <w:color w:val="5C5C5C"/>
-          <w:sz w:val="19"/>
-          <w:szCs w:val="19"/>
+          <w:rFonts w:ascii="Georgia" w:hAnsi="Georgia" w:cs="Arial"/>
+          <w:sz w:val="28"/>
+          <w:szCs w:val="28"/>
           <w:shd w:val="clear" w:color="auto" w:fill="FFFFFF"/>
         </w:rPr>
-        <w:t>Flutter is Google's UI toolkit for building beautiful, natively compiled applications for mobile, web, and desktop from a single codebase. Flutter works with existing code, is used by developers and organizations around the world, and is free and open source.</w:t>
-      </w:r>
-    </w:p>
-    <w:p>
-      <w:pPr>
-        <w:rPr>
-          <w:rFonts w:ascii="Georgia" w:hAnsi="Georgia"/>
-          <w:sz w:val="28"/>
-          <w:szCs w:val="28"/>
-        </w:rPr>
-      </w:pPr>
-      <w:r>
-        <w:rPr>
-          <w:rFonts w:ascii="Georgia" w:hAnsi="Georgia"/>
-          <w:sz w:val="28"/>
-          <w:szCs w:val="28"/>
-        </w:rPr>
-        <w:t xml:space="preserve">Dart is the programming language flutter uses, so you are advised to learn the programming language before the framework. It will help you to learn faster with much confidence. You can us my dart Video at </w:t>
+        <w:t>Flutter is Google's UI toolkit for building beautiful, natively compiled applications for mobile, web, and desktop from a single codebase. Fl</w:t>
+      </w:r>
+      <w:r>
+        <w:rPr>
+          <w:rFonts w:ascii="Georgia" w:hAnsi="Georgia" w:cs="Arial"/>
+          <w:sz w:val="28"/>
+          <w:szCs w:val="28"/>
+          <w:shd w:val="clear" w:color="auto" w:fill="FFFFFF"/>
+        </w:rPr>
+        <w:t xml:space="preserve">utter works with existing code. It </w:t>
+      </w:r>
+      <w:r>
+        <w:rPr>
+          <w:rFonts w:ascii="Georgia" w:hAnsi="Georgia" w:cs="Arial"/>
+          <w:sz w:val="28"/>
+          <w:szCs w:val="28"/>
+          <w:shd w:val="clear" w:color="auto" w:fill="FFFFFF"/>
+        </w:rPr>
+        <w:t>is used by developers and organizations around the world, and is free and open source.</w:t>
+      </w:r>
+    </w:p>
+    <w:p>
+      <w:pPr>
+        <w:rPr>
+          <w:rFonts w:ascii="Georgia" w:hAnsi="Georgia"/>
+          <w:sz w:val="28"/>
+          <w:szCs w:val="28"/>
+        </w:rPr>
+      </w:pPr>
+      <w:r>
+        <w:rPr>
+          <w:rFonts w:ascii="Georgia" w:hAnsi="Georgia"/>
+          <w:sz w:val="28"/>
+          <w:szCs w:val="28"/>
+        </w:rPr>
+        <w:t xml:space="preserve">Dart is the programming language flutter uses, so you are advised to learn the programming language before the </w:t>
+      </w:r>
+      <w:proofErr w:type="gramStart"/>
+      <w:r>
+        <w:rPr>
+          <w:rFonts w:ascii="Georgia" w:hAnsi="Georgia"/>
+          <w:sz w:val="28"/>
+          <w:szCs w:val="28"/>
+        </w:rPr>
+        <w:t>framework</w:t>
+      </w:r>
+      <w:r>
+        <w:rPr>
+          <w:rFonts w:ascii="Georgia" w:hAnsi="Georgia"/>
+          <w:sz w:val="28"/>
+          <w:szCs w:val="28"/>
+        </w:rPr>
+        <w:t>(</w:t>
+      </w:r>
+      <w:proofErr w:type="gramEnd"/>
+      <w:r>
+        <w:rPr>
+          <w:rFonts w:ascii="Georgia" w:hAnsi="Georgia"/>
+          <w:sz w:val="28"/>
+          <w:szCs w:val="28"/>
+        </w:rPr>
+        <w:t xml:space="preserve"> Flutter)</w:t>
+      </w:r>
+      <w:r>
+        <w:rPr>
+          <w:rFonts w:ascii="Georgia" w:hAnsi="Georgia"/>
+          <w:sz w:val="28"/>
+          <w:szCs w:val="28"/>
+        </w:rPr>
+        <w:t xml:space="preserve">. It will help you to learn faster with much confidence. You can us my dart Video at </w:t>
       </w:r>
       <w:proofErr w:type="spellStart"/>
       <w:proofErr w:type="gramStart"/>
@@ -600,75 +651,6 @@
         </w:rPr>
         <w:t xml:space="preserve"> better learning.</w:t>
       </w:r>
-    </w:p>
-    <w:p>
-      <w:pPr>
-        <w:rPr>
-          <w:rFonts w:ascii="Georgia" w:hAnsi="Georgia"/>
-          <w:sz w:val="28"/>
-          <w:szCs w:val="28"/>
-        </w:rPr>
-      </w:pPr>
-      <w:hyperlink r:id="rId5" w:anchor="0" w:history="1">
-        <w:r>
-          <w:rPr>
-            <w:rStyle w:val="Hyperlink"/>
-            <w:rFonts w:ascii="Georgia" w:hAnsi="Georgia"/>
-            <w:sz w:val="28"/>
-            <w:szCs w:val="28"/>
-          </w:rPr>
-          <w:t>https://codelabs.developers.google.com/codelabs/first-flutter-app-pt1#0</w:t>
-        </w:r>
-      </w:hyperlink>
-    </w:p>
-    <w:p>
-      <w:pPr>
-        <w:rPr>
-          <w:rFonts w:ascii="Georgia" w:hAnsi="Georgia"/>
-          <w:sz w:val="28"/>
-          <w:szCs w:val="28"/>
-        </w:rPr>
-      </w:pPr>
-      <w:hyperlink r:id="rId6" w:anchor="0" w:history="1">
-        <w:r>
-          <w:rPr>
-            <w:rStyle w:val="Hyperlink"/>
-            <w:rFonts w:ascii="Georgia" w:hAnsi="Georgia"/>
-            <w:sz w:val="28"/>
-            <w:szCs w:val="28"/>
-          </w:rPr>
-          <w:t>https://codelabs.developers.google.com/codelabs/first-flutter-app-pt2/index.html?index=..%2F..%2Findex#0</w:t>
-        </w:r>
-      </w:hyperlink>
-    </w:p>
-    <w:p>
-      <w:pPr>
-        <w:rPr>
-          <w:rFonts w:ascii="Georgia" w:hAnsi="Georgia"/>
-          <w:sz w:val="28"/>
-          <w:szCs w:val="28"/>
-        </w:rPr>
-      </w:pPr>
-      <w:hyperlink r:id="rId7" w:anchor="0" w:history="1">
-        <w:r>
-          <w:rPr>
-            <w:rStyle w:val="Hyperlink"/>
-            <w:rFonts w:ascii="Georgia" w:hAnsi="Georgia"/>
-            <w:sz w:val="28"/>
-            <w:szCs w:val="28"/>
-          </w:rPr>
-          <w:t>https://codelabs.developers.google.com/codelabs/flutter-github-client#0</w:t>
-        </w:r>
-      </w:hyperlink>
-    </w:p>
-    <w:p>
-      <w:pPr>
-        <w:rPr>
-          <w:rFonts w:ascii="Georgia" w:hAnsi="Georgia"/>
-          <w:sz w:val="28"/>
-          <w:szCs w:val="28"/>
-        </w:rPr>
-      </w:pPr>
     </w:p>
     <w:p>
       <w:pPr>
@@ -1092,7 +1074,23 @@
           <w:sz w:val="28"/>
           <w:szCs w:val="28"/>
         </w:rPr>
-        <w:t xml:space="preserve"> but you shouldn’t bother about this because most PC have enough memory</w:t>
+        <w:t xml:space="preserve"> but you shouldn’t bother about this because most</w:t>
+      </w:r>
+      <w:r>
+        <w:rPr>
+          <w:rFonts w:ascii="Georgia" w:hAnsi="Georgia" w:cs="Arial"/>
+          <w:sz w:val="28"/>
+          <w:szCs w:val="28"/>
+        </w:rPr>
+        <w:t xml:space="preserve"> recent</w:t>
+      </w:r>
+      <w:r>
+        <w:rPr>
+          <w:rFonts w:ascii="Georgia" w:hAnsi="Georgia" w:cs="Arial"/>
+          <w:sz w:val="28"/>
+          <w:szCs w:val="28"/>
+        </w:rPr>
+        <w:t xml:space="preserve"> PC have enough memory</w:t>
       </w:r>
       <w:r>
         <w:rPr>
@@ -1149,7 +1147,7 @@
           <w:szCs w:val="28"/>
         </w:rPr>
       </w:pPr>
-      <w:hyperlink r:id="rId8" w:history="1">
+      <w:hyperlink r:id="rId5" w:history="1">
         <w:r>
           <w:rPr>
             <w:rStyle w:val="Hyperlink"/>
@@ -1210,7 +1208,7 @@
           <w:szCs w:val="28"/>
         </w:rPr>
       </w:pPr>
-      <w:hyperlink r:id="rId9" w:history="1">
+      <w:hyperlink r:id="rId6" w:history="1">
         <w:proofErr w:type="spellStart"/>
         <w:r>
           <w:rPr>
@@ -1253,7 +1251,25 @@
           <w:sz w:val="28"/>
           <w:szCs w:val="28"/>
         </w:rPr>
-        <w:t xml:space="preserve">Use </w:t>
+        <w:t>Use</w:t>
+      </w:r>
+      <w:r>
+        <w:rPr>
+          <w:rStyle w:val="Strong"/>
+          <w:rFonts w:ascii="Georgia" w:hAnsi="Georgia" w:cs="Arial"/>
+          <w:sz w:val="28"/>
+          <w:szCs w:val="28"/>
+        </w:rPr>
+        <w:t xml:space="preserve"> of</w:t>
+      </w:r>
+      <w:r>
+        <w:rPr>
+          <w:rStyle w:val="Strong"/>
+          <w:rFonts w:ascii="Georgia" w:hAnsi="Georgia" w:cs="Arial"/>
+          <w:sz w:val="28"/>
+          <w:szCs w:val="28"/>
+        </w:rPr>
+        <w:t xml:space="preserve"> </w:t>
       </w:r>
       <w:proofErr w:type="spellStart"/>
       <w:r>
@@ -1289,7 +1305,7 @@
         <w:pStyle w:val="NormalWeb"/>
         <w:shd w:val="clear" w:color="auto" w:fill="FFFFFF"/>
         <w:spacing w:before="0" w:beforeAutospacing="0"/>
-        <w:ind w:left="1440"/>
+        <w:ind w:left="1080"/>
         <w:rPr>
           <w:rFonts w:ascii="Georgia" w:hAnsi="Georgia" w:cs="Arial"/>
           <w:i/>
@@ -1428,7 +1444,7 @@
         </w:rPr>
         <w:t xml:space="preserve">Click on the link -- </w:t>
       </w:r>
-      <w:hyperlink r:id="rId10" w:history="1">
+      <w:hyperlink r:id="rId7" w:history="1">
         <w:r>
           <w:rPr>
             <w:rStyle w:val="Hyperlink"/>
@@ -1617,6 +1633,7 @@
           <w:sz w:val="28"/>
           <w:szCs w:val="28"/>
         </w:rPr>
+        <w:lastRenderedPageBreak/>
         <w:t> </w:t>
       </w:r>
       <w:r>
@@ -1657,7 +1674,44 @@
           <w:sz w:val="28"/>
           <w:szCs w:val="28"/>
         </w:rPr>
-        <w:t>Do not install Flutter to a path that contains special characters or spaces. Also, </w:t>
+        <w:t>Do not install Flutter to a path</w:t>
+      </w:r>
+      <w:r>
+        <w:rPr>
+          <w:rFonts w:ascii="Georgia" w:hAnsi="Georgia"/>
+          <w:i/>
+          <w:sz w:val="28"/>
+          <w:szCs w:val="28"/>
+        </w:rPr>
+        <w:t xml:space="preserve"> with name</w:t>
+      </w:r>
+      <w:r>
+        <w:rPr>
+          <w:rFonts w:ascii="Georgia" w:hAnsi="Georgia"/>
+          <w:i/>
+          <w:sz w:val="28"/>
+          <w:szCs w:val="28"/>
+        </w:rPr>
+        <w:t xml:space="preserve"> that contains </w:t>
+      </w:r>
+      <w:r>
+        <w:rPr>
+          <w:rFonts w:ascii="Georgia" w:hAnsi="Georgia"/>
+          <w:b/>
+          <w:i/>
+          <w:sz w:val="28"/>
+          <w:szCs w:val="28"/>
+        </w:rPr>
+        <w:t>special characters or spaces</w:t>
+      </w:r>
+      <w:r>
+        <w:rPr>
+          <w:rFonts w:ascii="Georgia" w:hAnsi="Georgia"/>
+          <w:i/>
+          <w:sz w:val="28"/>
+          <w:szCs w:val="28"/>
+        </w:rPr>
+        <w:t>. Also, </w:t>
       </w:r>
       <w:proofErr w:type="gramStart"/>
       <w:r>
@@ -2644,7 +2698,7 @@
                     </pic:cNvPicPr>
                   </pic:nvPicPr>
                   <pic:blipFill>
-                    <a:blip r:embed="rId11"/>
+                    <a:blip r:embed="rId8"/>
                     <a:srcRect/>
                     <a:stretch>
                       <a:fillRect/>
@@ -2730,8 +2784,260 @@
           <w:sz w:val="28"/>
           <w:szCs w:val="28"/>
         </w:rPr>
+        <w:t xml:space="preserve">Flutter </w:t>
+      </w:r>
+      <w:r>
+        <w:rPr>
+          <w:rFonts w:ascii="Georgia" w:hAnsi="Georgia"/>
+          <w:b/>
+          <w:i/>
+          <w:sz w:val="28"/>
+          <w:szCs w:val="28"/>
+        </w:rPr>
+        <w:t xml:space="preserve">1.19.0 dev release </w:t>
+      </w:r>
+      <w:r>
+        <w:rPr>
+          <w:rFonts w:ascii="Georgia" w:hAnsi="Georgia"/>
+          <w:i/>
+          <w:sz w:val="28"/>
+          <w:szCs w:val="28"/>
+        </w:rPr>
+        <w:t xml:space="preserve">and </w:t>
+      </w:r>
+      <w:r>
+        <w:rPr>
+          <w:rFonts w:ascii="Georgia" w:hAnsi="Georgia"/>
+          <w:b/>
+          <w:i/>
+          <w:sz w:val="28"/>
+          <w:szCs w:val="28"/>
+        </w:rPr>
+        <w:t>above</w:t>
+      </w:r>
+      <w:r>
+        <w:rPr>
+          <w:rFonts w:ascii="Georgia" w:hAnsi="Georgia"/>
+          <w:i/>
+          <w:sz w:val="28"/>
+          <w:szCs w:val="28"/>
+        </w:rPr>
+        <w:t xml:space="preserve"> </w:t>
+      </w:r>
+      <w:proofErr w:type="gramStart"/>
+      <w:r>
+        <w:rPr>
+          <w:rFonts w:ascii="Georgia" w:hAnsi="Georgia"/>
+          <w:b/>
+          <w:i/>
+          <w:sz w:val="28"/>
+          <w:szCs w:val="28"/>
+        </w:rPr>
+        <w:t>adds</w:t>
+      </w:r>
+      <w:proofErr w:type="gramEnd"/>
+      <w:r>
+        <w:rPr>
+          <w:rFonts w:ascii="Georgia" w:hAnsi="Georgia"/>
+          <w:i/>
+          <w:sz w:val="28"/>
+          <w:szCs w:val="28"/>
+        </w:rPr>
+        <w:t xml:space="preserve"> </w:t>
+      </w:r>
+      <w:r>
+        <w:rPr>
+          <w:rFonts w:ascii="Georgia" w:hAnsi="Georgia"/>
+          <w:b/>
+          <w:i/>
+          <w:sz w:val="28"/>
+          <w:szCs w:val="28"/>
+        </w:rPr>
+        <w:t>dart SDK</w:t>
+      </w:r>
+      <w:r>
+        <w:rPr>
+          <w:rFonts w:ascii="Georgia" w:hAnsi="Georgia"/>
+          <w:i/>
+          <w:sz w:val="28"/>
+          <w:szCs w:val="28"/>
+        </w:rPr>
+        <w:t xml:space="preserve"> alongside the </w:t>
+      </w:r>
+      <w:r>
+        <w:rPr>
+          <w:rFonts w:ascii="Georgia" w:hAnsi="Georgia"/>
+          <w:b/>
+          <w:i/>
+          <w:sz w:val="28"/>
+          <w:szCs w:val="28"/>
+        </w:rPr>
+        <w:t>flutter SDK</w:t>
+      </w:r>
+      <w:r>
+        <w:rPr>
+          <w:rFonts w:ascii="Georgia" w:hAnsi="Georgia"/>
+          <w:i/>
+          <w:sz w:val="28"/>
+          <w:szCs w:val="28"/>
+        </w:rPr>
+        <w:t xml:space="preserve">. If you already downloaded </w:t>
+      </w:r>
+      <w:r>
+        <w:rPr>
+          <w:rFonts w:ascii="Georgia" w:hAnsi="Georgia"/>
+          <w:b/>
+          <w:i/>
+          <w:sz w:val="28"/>
+          <w:szCs w:val="28"/>
+        </w:rPr>
+        <w:t>the dart SDK separately</w:t>
+      </w:r>
+      <w:r>
+        <w:rPr>
+          <w:rFonts w:ascii="Georgia" w:hAnsi="Georgia"/>
+          <w:i/>
+          <w:sz w:val="28"/>
+          <w:szCs w:val="28"/>
+        </w:rPr>
+        <w:t xml:space="preserve">, make the </w:t>
+      </w:r>
+      <w:r>
+        <w:rPr>
+          <w:rFonts w:ascii="Georgia" w:hAnsi="Georgia"/>
+          <w:b/>
+          <w:i/>
+          <w:sz w:val="28"/>
+          <w:szCs w:val="28"/>
+        </w:rPr>
+        <w:t>path to your flutter SDK</w:t>
+      </w:r>
+      <w:r>
+        <w:rPr>
+          <w:rFonts w:ascii="Georgia" w:hAnsi="Georgia"/>
+          <w:i/>
+          <w:sz w:val="28"/>
+          <w:szCs w:val="28"/>
+        </w:rPr>
+        <w:t xml:space="preserve"> set in your </w:t>
+      </w:r>
+      <w:proofErr w:type="gramStart"/>
+      <w:r>
+        <w:rPr>
+          <w:rFonts w:ascii="Georgia" w:hAnsi="Georgia"/>
+          <w:b/>
+          <w:i/>
+          <w:sz w:val="28"/>
+          <w:szCs w:val="28"/>
+        </w:rPr>
+        <w:t>user</w:t>
+      </w:r>
+      <w:r>
+        <w:rPr>
+          <w:rFonts w:ascii="Georgia" w:hAnsi="Georgia"/>
+          <w:b/>
+          <w:i/>
+          <w:sz w:val="28"/>
+          <w:szCs w:val="28"/>
+        </w:rPr>
+        <w:t>s</w:t>
+      </w:r>
+      <w:proofErr w:type="gramEnd"/>
+      <w:r>
+        <w:rPr>
+          <w:rFonts w:ascii="Georgia" w:hAnsi="Georgia"/>
+          <w:b/>
+          <w:i/>
+          <w:sz w:val="28"/>
+          <w:szCs w:val="28"/>
+        </w:rPr>
+        <w:t xml:space="preserve"> variable</w:t>
+      </w:r>
+      <w:r>
+        <w:rPr>
+          <w:rFonts w:ascii="Georgia" w:hAnsi="Georgia"/>
+          <w:i/>
+          <w:sz w:val="28"/>
+          <w:szCs w:val="28"/>
+        </w:rPr>
+        <w:t xml:space="preserve"> </w:t>
+      </w:r>
+      <w:r>
+        <w:rPr>
+          <w:rFonts w:ascii="Georgia" w:hAnsi="Georgia"/>
+          <w:i/>
+          <w:sz w:val="28"/>
+          <w:szCs w:val="28"/>
+        </w:rPr>
+        <w:t xml:space="preserve">above </w:t>
+      </w:r>
+      <w:r>
+        <w:rPr>
+          <w:rFonts w:ascii="Georgia" w:hAnsi="Georgia"/>
+          <w:i/>
+          <w:sz w:val="28"/>
+          <w:szCs w:val="28"/>
+        </w:rPr>
+        <w:t xml:space="preserve">to be </w:t>
+      </w:r>
+      <w:r>
+        <w:rPr>
+          <w:rFonts w:ascii="Georgia" w:hAnsi="Georgia"/>
+          <w:b/>
+          <w:i/>
+          <w:sz w:val="28"/>
+          <w:szCs w:val="28"/>
+        </w:rPr>
+        <w:t>before</w:t>
+      </w:r>
+      <w:r>
+        <w:rPr>
+          <w:rFonts w:ascii="Georgia" w:hAnsi="Georgia"/>
+          <w:i/>
+          <w:sz w:val="28"/>
+          <w:szCs w:val="28"/>
+        </w:rPr>
+        <w:t xml:space="preserve"> the </w:t>
+      </w:r>
+      <w:r>
+        <w:rPr>
+          <w:rFonts w:ascii="Georgia" w:hAnsi="Georgia"/>
+          <w:b/>
+          <w:i/>
+          <w:sz w:val="28"/>
+          <w:szCs w:val="28"/>
+        </w:rPr>
+        <w:t>dart SDK</w:t>
+      </w:r>
+      <w:r>
+        <w:rPr>
+          <w:rFonts w:ascii="Georgia" w:hAnsi="Georgia"/>
+          <w:i/>
+          <w:sz w:val="28"/>
+          <w:szCs w:val="28"/>
+        </w:rPr>
+        <w:t>.</w:t>
+      </w:r>
+    </w:p>
+    <w:p>
+      <w:pPr>
+        <w:pStyle w:val="ListParagraph"/>
+        <w:rPr>
+          <w:rFonts w:ascii="Georgia" w:hAnsi="Georgia"/>
+          <w:i/>
+          <w:sz w:val="28"/>
+          <w:szCs w:val="28"/>
+        </w:rPr>
+      </w:pPr>
+      <w:r>
+        <w:rPr>
+          <w:rFonts w:ascii="Georgia" w:hAnsi="Georgia"/>
+          <w:i/>
+          <w:sz w:val="28"/>
+          <w:szCs w:val="28"/>
+        </w:rPr>
         <w:lastRenderedPageBreak/>
-        <w:t xml:space="preserve">Flutter </w:t>
+        <w:t xml:space="preserve">To check if </w:t>
       </w:r>
       <w:r>
         <w:rPr>
@@ -2741,7 +3047,7 @@
           <w:sz w:val="28"/>
           <w:szCs w:val="28"/>
         </w:rPr>
-        <w:t xml:space="preserve">1.19.0 dev release </w:t>
+        <w:t>flutter SDK comes first</w:t>
       </w:r>
       <w:r>
         <w:rPr>
@@ -2750,17 +3056,16 @@
           <w:sz w:val="28"/>
           <w:szCs w:val="28"/>
         </w:rPr>
-        <w:t xml:space="preserve">and </w:t>
-      </w:r>
-      <w:r>
-        <w:rPr>
-          <w:rFonts w:ascii="Georgia" w:hAnsi="Georgia"/>
-          <w:b/>
+        <w:t xml:space="preserve"> type in</w:t>
+      </w:r>
+      <w:r>
+        <w:rPr>
+          <w:rFonts w:ascii="Georgia" w:hAnsi="Georgia"/>
           <w:i/>
           <w:sz w:val="28"/>
           <w:szCs w:val="28"/>
         </w:rPr>
-        <w:t>above</w:t>
+        <w:t xml:space="preserve"> your terminal</w:t>
       </w:r>
       <w:r>
         <w:rPr>
@@ -2771,21 +3076,42 @@
         </w:rPr>
         <w:t xml:space="preserve"> </w:t>
       </w:r>
+      <w:r>
+        <w:rPr>
+          <w:rFonts w:ascii="Consolas" w:hAnsi="Consolas"/>
+          <w:b/>
+          <w:i/>
+          <w:sz w:val="28"/>
+          <w:szCs w:val="28"/>
+        </w:rPr>
+        <w:t xml:space="preserve">where flutter </w:t>
+      </w:r>
       <w:proofErr w:type="gramStart"/>
       <w:r>
         <w:rPr>
-          <w:rFonts w:ascii="Georgia" w:hAnsi="Georgia"/>
+          <w:rFonts w:ascii="Consolas" w:hAnsi="Consolas"/>
           <w:b/>
           <w:i/>
           <w:sz w:val="28"/>
           <w:szCs w:val="28"/>
         </w:rPr>
-        <w:t>adds</w:t>
+        <w:t>dart</w:t>
+      </w:r>
+      <w:r>
+        <w:rPr>
+          <w:rFonts w:ascii="Georgia" w:hAnsi="Georgia"/>
+          <w:b/>
+          <w:i/>
+          <w:sz w:val="28"/>
+          <w:szCs w:val="28"/>
+        </w:rPr>
+        <w:t>(</w:t>
       </w:r>
       <w:proofErr w:type="gramEnd"/>
       <w:r>
         <w:rPr>
           <w:rFonts w:ascii="Georgia" w:hAnsi="Georgia"/>
+          <w:b/>
           <w:i/>
           <w:sz w:val="28"/>
           <w:szCs w:val="28"/>
@@ -2795,51 +3121,52 @@
       <w:r>
         <w:rPr>
           <w:rFonts w:ascii="Georgia" w:hAnsi="Georgia"/>
-          <w:b/>
           <w:i/>
           <w:sz w:val="28"/>
           <w:szCs w:val="28"/>
         </w:rPr>
-        <w:t>dart SDK</w:t>
-      </w:r>
-      <w:r>
-        <w:rPr>
-          <w:rFonts w:ascii="Georgia" w:hAnsi="Georgia"/>
+        <w:t>Or</w:t>
+      </w:r>
+      <w:r>
+        <w:rPr>
+          <w:rFonts w:ascii="Georgia" w:hAnsi="Georgia"/>
+          <w:b/>
           <w:i/>
           <w:sz w:val="28"/>
           <w:szCs w:val="28"/>
         </w:rPr>
-        <w:t xml:space="preserve"> alongside the </w:t>
-      </w:r>
-      <w:r>
-        <w:rPr>
-          <w:rFonts w:ascii="Georgia" w:hAnsi="Georgia"/>
+        <w:t xml:space="preserve"> </w:t>
+      </w:r>
+      <w:r>
+        <w:rPr>
+          <w:rFonts w:ascii="Consolas" w:hAnsi="Consolas"/>
           <w:b/>
           <w:i/>
           <w:sz w:val="28"/>
           <w:szCs w:val="28"/>
         </w:rPr>
-        <w:t>flutter SDK</w:t>
-      </w:r>
-      <w:r>
-        <w:rPr>
-          <w:rFonts w:ascii="Georgia" w:hAnsi="Georgia"/>
+        <w:t>where.exe flutter dart</w:t>
+      </w:r>
+      <w:r>
+        <w:rPr>
+          <w:rFonts w:ascii="Georgia" w:hAnsi="Georgia"/>
+          <w:b/>
           <w:i/>
           <w:sz w:val="28"/>
           <w:szCs w:val="28"/>
         </w:rPr>
-        <w:t xml:space="preserve">. If you already downloaded </w:t>
-      </w:r>
-      <w:r>
-        <w:rPr>
-          <w:rFonts w:ascii="Georgia" w:hAnsi="Georgia"/>
-          <w:b/>
+        <w:t xml:space="preserve"> </w:t>
+      </w:r>
+      <w:r>
+        <w:rPr>
+          <w:rFonts w:ascii="Georgia" w:hAnsi="Georgia"/>
           <w:i/>
           <w:sz w:val="28"/>
           <w:szCs w:val="28"/>
         </w:rPr>
-        <w:t>the dart SDK separately</w:t>
-      </w:r>
+        <w:t xml:space="preserve">if you are using </w:t>
+      </w:r>
+      <w:proofErr w:type="spellStart"/>
       <w:r>
         <w:rPr>
           <w:rFonts w:ascii="Georgia" w:hAnsi="Georgia"/>
@@ -2847,8 +3174,9 @@
           <w:sz w:val="28"/>
           <w:szCs w:val="28"/>
         </w:rPr>
-        <w:t xml:space="preserve">, make the </w:t>
-      </w:r>
+        <w:t>powershell</w:t>
+      </w:r>
+      <w:proofErr w:type="spellEnd"/>
       <w:r>
         <w:rPr>
           <w:rFonts w:ascii="Georgia" w:hAnsi="Georgia"/>
@@ -2857,7 +3185,7 @@
           <w:sz w:val="28"/>
           <w:szCs w:val="28"/>
         </w:rPr>
-        <w:t>path to your flutter SDK</w:t>
+        <w:t>)</w:t>
       </w:r>
       <w:r>
         <w:rPr>
@@ -2866,111 +3194,144 @@
           <w:sz w:val="28"/>
           <w:szCs w:val="28"/>
         </w:rPr>
-        <w:t xml:space="preserve"> set in your </w:t>
+        <w:t>. You will see output like below:</w:t>
+      </w:r>
+    </w:p>
+    <w:p>
+      <w:pPr>
+        <w:pStyle w:val="ListParagraph"/>
+        <w:rPr>
+          <w:rFonts w:ascii="Consolas" w:hAnsi="Consolas"/>
+          <w:i/>
+          <w:sz w:val="28"/>
+          <w:szCs w:val="28"/>
+        </w:rPr>
+      </w:pPr>
+      <w:r>
+        <w:rPr>
+          <w:rFonts w:ascii="Consolas" w:hAnsi="Consolas"/>
+          <w:i/>
+          <w:sz w:val="28"/>
+          <w:szCs w:val="28"/>
+        </w:rPr>
+        <w:t xml:space="preserve">  </w:t>
       </w:r>
       <w:proofErr w:type="gramStart"/>
       <w:r>
         <w:rPr>
-          <w:rFonts w:ascii="Georgia" w:hAnsi="Georgia"/>
-          <w:b/>
+          <w:rFonts w:ascii="Consolas" w:hAnsi="Consolas"/>
           <w:i/>
           <w:sz w:val="28"/>
           <w:szCs w:val="28"/>
         </w:rPr>
-        <w:t>user</w:t>
-      </w:r>
-      <w:r>
-        <w:rPr>
-          <w:rFonts w:ascii="Georgia" w:hAnsi="Georgia"/>
-          <w:b/>
+        <w:t>C:</w:t>
+      </w:r>
+      <w:proofErr w:type="gramEnd"/>
+      <w:r>
+        <w:rPr>
+          <w:rFonts w:ascii="Consolas" w:hAnsi="Consolas"/>
           <w:i/>
           <w:sz w:val="28"/>
           <w:szCs w:val="28"/>
         </w:rPr>
-        <w:t>s</w:t>
-      </w:r>
-      <w:proofErr w:type="gramEnd"/>
-      <w:r>
-        <w:rPr>
-          <w:rFonts w:ascii="Georgia" w:hAnsi="Georgia"/>
+        <w:t xml:space="preserve">\&gt; </w:t>
+      </w:r>
+      <w:r>
+        <w:rPr>
+          <w:rFonts w:ascii="Consolas" w:hAnsi="Consolas"/>
           <w:b/>
           <w:i/>
           <w:sz w:val="28"/>
           <w:szCs w:val="28"/>
         </w:rPr>
-        <w:t xml:space="preserve"> variable</w:t>
-      </w:r>
-      <w:r>
-        <w:rPr>
-          <w:rFonts w:ascii="Georgia" w:hAnsi="Georgia"/>
+        <w:t>where flutter dart</w:t>
+      </w:r>
+    </w:p>
+    <w:p>
+      <w:pPr>
+        <w:pStyle w:val="ListParagraph"/>
+        <w:rPr>
+          <w:rFonts w:ascii="Consolas" w:hAnsi="Consolas"/>
           <w:i/>
           <w:sz w:val="28"/>
           <w:szCs w:val="28"/>
         </w:rPr>
-        <w:t xml:space="preserve"> </w:t>
-      </w:r>
-      <w:r>
-        <w:rPr>
-          <w:rFonts w:ascii="Georgia" w:hAnsi="Georgia"/>
+      </w:pPr>
+      <w:r>
+        <w:rPr>
+          <w:rFonts w:ascii="Consolas" w:hAnsi="Consolas"/>
           <w:i/>
           <w:sz w:val="28"/>
           <w:szCs w:val="28"/>
         </w:rPr>
-        <w:t xml:space="preserve">above </w:t>
-      </w:r>
-      <w:r>
-        <w:rPr>
-          <w:rFonts w:ascii="Georgia" w:hAnsi="Georgia"/>
+        <w:t xml:space="preserve">  C:\src\flutter\bin\flutter</w:t>
+      </w:r>
+    </w:p>
+    <w:p>
+      <w:pPr>
+        <w:pStyle w:val="ListParagraph"/>
+        <w:rPr>
+          <w:rFonts w:ascii="Consolas" w:hAnsi="Consolas"/>
           <w:i/>
           <w:sz w:val="28"/>
           <w:szCs w:val="28"/>
         </w:rPr>
-        <w:t xml:space="preserve">to be </w:t>
-      </w:r>
-      <w:r>
-        <w:rPr>
-          <w:rFonts w:ascii="Georgia" w:hAnsi="Georgia"/>
-          <w:b/>
+      </w:pPr>
+      <w:r>
+        <w:rPr>
+          <w:rFonts w:ascii="Consolas" w:hAnsi="Consolas"/>
           <w:i/>
           <w:sz w:val="28"/>
           <w:szCs w:val="28"/>
         </w:rPr>
-        <w:t>before</w:t>
-      </w:r>
-      <w:r>
-        <w:rPr>
-          <w:rFonts w:ascii="Georgia" w:hAnsi="Georgia"/>
+        <w:t xml:space="preserve">  C:\src\flutter\bin\flutter.bat</w:t>
+      </w:r>
+    </w:p>
+    <w:p>
+      <w:pPr>
+        <w:pStyle w:val="ListParagraph"/>
+        <w:rPr>
+          <w:rFonts w:ascii="Consolas" w:hAnsi="Consolas"/>
           <w:i/>
           <w:sz w:val="28"/>
           <w:szCs w:val="28"/>
         </w:rPr>
-        <w:t xml:space="preserve"> the </w:t>
-      </w:r>
-      <w:r>
-        <w:rPr>
-          <w:rFonts w:ascii="Georgia" w:hAnsi="Georgia"/>
-          <w:b/>
+      </w:pPr>
+      <w:r>
+        <w:rPr>
+          <w:rFonts w:ascii="Consolas" w:hAnsi="Consolas"/>
           <w:i/>
           <w:sz w:val="28"/>
           <w:szCs w:val="28"/>
         </w:rPr>
-        <w:t>dart SDK</w:t>
-      </w:r>
-      <w:r>
-        <w:rPr>
-          <w:rFonts w:ascii="Georgia" w:hAnsi="Georgia"/>
+        <w:t xml:space="preserve">  C:\src\flutter\bin\dart</w:t>
+      </w:r>
+    </w:p>
+    <w:p>
+      <w:pPr>
+        <w:pStyle w:val="ListParagraph"/>
+        <w:rPr>
+          <w:rFonts w:ascii="Consolas" w:hAnsi="Consolas"/>
           <w:i/>
           <w:sz w:val="28"/>
           <w:szCs w:val="28"/>
         </w:rPr>
-        <w:t>.</w:t>
+      </w:pPr>
+      <w:r>
+        <w:rPr>
+          <w:rFonts w:ascii="Consolas" w:hAnsi="Consolas"/>
+          <w:i/>
+          <w:sz w:val="28"/>
+          <w:szCs w:val="28"/>
+        </w:rPr>
+        <w:t xml:space="preserve">  C:\src\flutter\bin\dart.bat</w:t>
       </w:r>
     </w:p>
     <w:p>
       <w:pPr>
         <w:pStyle w:val="ListParagraph"/>
         <w:rPr>
-          <w:rFonts w:ascii="Georgia" w:hAnsi="Georgia"/>
+          <w:rFonts w:ascii="Consolas" w:hAnsi="Consolas"/>
           <w:i/>
           <w:sz w:val="28"/>
           <w:szCs w:val="28"/>
@@ -2978,305 +3339,7 @@
       </w:pPr>
       <w:r>
         <w:rPr>
-          <w:rFonts w:ascii="Georgia" w:hAnsi="Georgia"/>
-          <w:i/>
-          <w:sz w:val="28"/>
-          <w:szCs w:val="28"/>
-        </w:rPr>
-        <w:t xml:space="preserve">To check if </w:t>
-      </w:r>
-      <w:r>
-        <w:rPr>
-          <w:rFonts w:ascii="Georgia" w:hAnsi="Georgia"/>
-          <w:b/>
-          <w:i/>
-          <w:sz w:val="28"/>
-          <w:szCs w:val="28"/>
-        </w:rPr>
-        <w:t>flutter SDK comes first</w:t>
-      </w:r>
-      <w:r>
-        <w:rPr>
-          <w:rFonts w:ascii="Georgia" w:hAnsi="Georgia"/>
-          <w:i/>
-          <w:sz w:val="28"/>
-          <w:szCs w:val="28"/>
-        </w:rPr>
-        <w:t xml:space="preserve"> type in </w:t>
-      </w:r>
-      <w:r>
-        <w:rPr>
-          <w:rFonts w:ascii="Georgia" w:hAnsi="Georgia"/>
-          <w:b/>
-          <w:i/>
-          <w:sz w:val="28"/>
-          <w:szCs w:val="28"/>
-        </w:rPr>
-        <w:t xml:space="preserve">where flutter </w:t>
-      </w:r>
-      <w:proofErr w:type="gramStart"/>
-      <w:r>
-        <w:rPr>
-          <w:rFonts w:ascii="Georgia" w:hAnsi="Georgia"/>
-          <w:b/>
-          <w:i/>
-          <w:sz w:val="28"/>
-          <w:szCs w:val="28"/>
-        </w:rPr>
-        <w:t>dart</w:t>
-      </w:r>
-      <w:r>
-        <w:rPr>
-          <w:rFonts w:ascii="Georgia" w:hAnsi="Georgia"/>
-          <w:b/>
-          <w:i/>
-          <w:sz w:val="28"/>
-          <w:szCs w:val="28"/>
-        </w:rPr>
-        <w:t>(</w:t>
-      </w:r>
-      <w:proofErr w:type="gramEnd"/>
-      <w:r>
-        <w:rPr>
-          <w:rFonts w:ascii="Georgia" w:hAnsi="Georgia"/>
-          <w:b/>
-          <w:i/>
-          <w:sz w:val="28"/>
-          <w:szCs w:val="28"/>
-        </w:rPr>
-        <w:t xml:space="preserve"> </w:t>
-      </w:r>
-      <w:r>
-        <w:rPr>
-          <w:rFonts w:ascii="Georgia" w:hAnsi="Georgia"/>
-          <w:i/>
-          <w:sz w:val="28"/>
-          <w:szCs w:val="28"/>
-        </w:rPr>
-        <w:t>Or</w:t>
-      </w:r>
-      <w:r>
-        <w:rPr>
-          <w:rFonts w:ascii="Georgia" w:hAnsi="Georgia"/>
-          <w:b/>
-          <w:i/>
-          <w:sz w:val="28"/>
-          <w:szCs w:val="28"/>
-        </w:rPr>
-        <w:t xml:space="preserve"> </w:t>
-      </w:r>
-      <w:r>
-        <w:rPr>
-          <w:rFonts w:ascii="Georgia" w:hAnsi="Georgia"/>
-          <w:b/>
-          <w:i/>
-          <w:sz w:val="28"/>
-          <w:szCs w:val="28"/>
-        </w:rPr>
-        <w:t>where.exe flutter dart</w:t>
-      </w:r>
-      <w:r>
-        <w:rPr>
-          <w:rFonts w:ascii="Georgia" w:hAnsi="Georgia"/>
-          <w:b/>
-          <w:i/>
-          <w:sz w:val="28"/>
-          <w:szCs w:val="28"/>
-        </w:rPr>
-        <w:t xml:space="preserve"> </w:t>
-      </w:r>
-      <w:r>
-        <w:rPr>
-          <w:rFonts w:ascii="Georgia" w:hAnsi="Georgia"/>
-          <w:i/>
-          <w:sz w:val="28"/>
-          <w:szCs w:val="28"/>
-        </w:rPr>
-        <w:t xml:space="preserve">if you are using </w:t>
-      </w:r>
-      <w:proofErr w:type="spellStart"/>
-      <w:r>
-        <w:rPr>
-          <w:rFonts w:ascii="Georgia" w:hAnsi="Georgia"/>
-          <w:i/>
-          <w:sz w:val="28"/>
-          <w:szCs w:val="28"/>
-        </w:rPr>
-        <w:t>powershell</w:t>
-      </w:r>
-      <w:proofErr w:type="spellEnd"/>
-      <w:r>
-        <w:rPr>
-          <w:rFonts w:ascii="Georgia" w:hAnsi="Georgia"/>
-          <w:b/>
-          <w:i/>
-          <w:sz w:val="28"/>
-          <w:szCs w:val="28"/>
-        </w:rPr>
-        <w:t>)</w:t>
-      </w:r>
-      <w:r>
-        <w:rPr>
-          <w:rFonts w:ascii="Georgia" w:hAnsi="Georgia"/>
-          <w:i/>
-          <w:sz w:val="28"/>
-          <w:szCs w:val="28"/>
-        </w:rPr>
-        <w:t xml:space="preserve"> in your command prompt. You will see output like below:</w:t>
-      </w:r>
-    </w:p>
-    <w:p>
-      <w:pPr>
-        <w:pStyle w:val="ListParagraph"/>
-        <w:rPr>
-          <w:rFonts w:ascii="Georgia" w:hAnsi="Georgia"/>
-          <w:i/>
-          <w:sz w:val="28"/>
-          <w:szCs w:val="28"/>
-        </w:rPr>
-      </w:pPr>
-      <w:r>
-        <w:rPr>
-          <w:rFonts w:ascii="Georgia" w:hAnsi="Georgia"/>
-          <w:i/>
-          <w:sz w:val="28"/>
-          <w:szCs w:val="28"/>
-        </w:rPr>
-        <w:t xml:space="preserve">  </w:t>
-      </w:r>
-      <w:proofErr w:type="gramStart"/>
-      <w:r>
-        <w:rPr>
-          <w:rFonts w:ascii="Georgia" w:hAnsi="Georgia"/>
-          <w:i/>
-          <w:sz w:val="28"/>
-          <w:szCs w:val="28"/>
-        </w:rPr>
-        <w:t>C:</w:t>
-      </w:r>
-      <w:proofErr w:type="gramEnd"/>
-      <w:r>
-        <w:rPr>
-          <w:rFonts w:ascii="Georgia" w:hAnsi="Georgia"/>
-          <w:i/>
-          <w:sz w:val="28"/>
-          <w:szCs w:val="28"/>
-        </w:rPr>
-        <w:t xml:space="preserve">\&gt; </w:t>
-      </w:r>
-      <w:r>
-        <w:rPr>
-          <w:rFonts w:ascii="Georgia" w:hAnsi="Georgia"/>
-          <w:b/>
-          <w:i/>
-          <w:sz w:val="28"/>
-          <w:szCs w:val="28"/>
-        </w:rPr>
-        <w:t>where flutter dart</w:t>
-      </w:r>
-    </w:p>
-    <w:p>
-      <w:pPr>
-        <w:pStyle w:val="ListParagraph"/>
-        <w:rPr>
-          <w:rFonts w:ascii="Georgia" w:hAnsi="Georgia"/>
-          <w:i/>
-          <w:sz w:val="28"/>
-          <w:szCs w:val="28"/>
-        </w:rPr>
-      </w:pPr>
-      <w:r>
-        <w:rPr>
-          <w:rFonts w:ascii="Georgia" w:hAnsi="Georgia"/>
-          <w:i/>
-          <w:sz w:val="28"/>
-          <w:szCs w:val="28"/>
-        </w:rPr>
-        <w:t xml:space="preserve">  C:\src\flutter\bin\flutter</w:t>
-      </w:r>
-    </w:p>
-    <w:p>
-      <w:pPr>
-        <w:pStyle w:val="ListParagraph"/>
-        <w:rPr>
-          <w:rFonts w:ascii="Georgia" w:hAnsi="Georgia"/>
-          <w:i/>
-          <w:sz w:val="28"/>
-          <w:szCs w:val="28"/>
-        </w:rPr>
-      </w:pPr>
-      <w:r>
-        <w:rPr>
-          <w:rFonts w:ascii="Georgia" w:hAnsi="Georgia"/>
-          <w:i/>
-          <w:sz w:val="28"/>
-          <w:szCs w:val="28"/>
-        </w:rPr>
-        <w:t xml:space="preserve">  C:</w:t>
-      </w:r>
-      <w:r>
-        <w:rPr>
-          <w:rFonts w:ascii="Georgia" w:hAnsi="Georgia"/>
-          <w:i/>
-          <w:sz w:val="28"/>
-          <w:szCs w:val="28"/>
-        </w:rPr>
-        <w:t>\src\flutter\bin\flutter.bat</w:t>
-      </w:r>
-    </w:p>
-    <w:p>
-      <w:pPr>
-        <w:pStyle w:val="ListParagraph"/>
-        <w:rPr>
-          <w:rFonts w:ascii="Georgia" w:hAnsi="Georgia"/>
-          <w:i/>
-          <w:sz w:val="28"/>
-          <w:szCs w:val="28"/>
-        </w:rPr>
-      </w:pPr>
-      <w:r>
-        <w:rPr>
-          <w:rFonts w:ascii="Georgia" w:hAnsi="Georgia"/>
-          <w:i/>
-          <w:sz w:val="28"/>
-          <w:szCs w:val="28"/>
-        </w:rPr>
-        <w:t xml:space="preserve">  C:\src\flutter\bin\dart</w:t>
-      </w:r>
-    </w:p>
-    <w:p>
-      <w:pPr>
-        <w:pStyle w:val="ListParagraph"/>
-        <w:rPr>
-          <w:rFonts w:ascii="Georgia" w:hAnsi="Georgia"/>
-          <w:i/>
-          <w:sz w:val="28"/>
-          <w:szCs w:val="28"/>
-        </w:rPr>
-      </w:pPr>
-      <w:r>
-        <w:rPr>
-          <w:rFonts w:ascii="Georgia" w:hAnsi="Georgia"/>
-          <w:i/>
-          <w:sz w:val="28"/>
-          <w:szCs w:val="28"/>
-        </w:rPr>
-        <w:t xml:space="preserve">  C:\src\flutter\bin\dart.bat</w:t>
-      </w:r>
-    </w:p>
-    <w:p>
-      <w:pPr>
-        <w:pStyle w:val="ListParagraph"/>
-        <w:rPr>
-          <w:rFonts w:ascii="Georgia" w:hAnsi="Georgia"/>
-          <w:i/>
-          <w:sz w:val="28"/>
-          <w:szCs w:val="28"/>
-        </w:rPr>
-      </w:pPr>
-      <w:r>
-        <w:rPr>
-          <w:rFonts w:ascii="Georgia" w:hAnsi="Georgia"/>
+          <w:rFonts w:ascii="Consolas" w:hAnsi="Consolas"/>
           <w:i/>
           <w:sz w:val="28"/>
           <w:szCs w:val="28"/>
@@ -3417,7 +3480,23 @@
           <w:sz w:val="28"/>
           <w:szCs w:val="28"/>
         </w:rPr>
-        <w:t xml:space="preserve"> This will also show you some commands can be useful.</w:t>
+        <w:t xml:space="preserve"> This will also show you some commands</w:t>
+      </w:r>
+      <w:r>
+        <w:rPr>
+          <w:rFonts w:ascii="Georgia" w:hAnsi="Georgia"/>
+          <w:sz w:val="28"/>
+          <w:szCs w:val="28"/>
+        </w:rPr>
+        <w:t xml:space="preserve"> that are</w:t>
+      </w:r>
+      <w:r>
+        <w:rPr>
+          <w:rFonts w:ascii="Georgia" w:hAnsi="Georgia"/>
+          <w:sz w:val="28"/>
+          <w:szCs w:val="28"/>
+        </w:rPr>
+        <w:t xml:space="preserve"> useful.</w:t>
       </w:r>
     </w:p>
     <w:p>
@@ -3972,7 +4051,6 @@
           <w:sz w:val="28"/>
           <w:szCs w:val="28"/>
         </w:rPr>
-        <w:lastRenderedPageBreak/>
         <w:t>FAULTS:</w:t>
       </w:r>
     </w:p>
@@ -4089,6 +4167,7 @@
           <w:sz w:val="28"/>
           <w:szCs w:val="28"/>
         </w:rPr>
+        <w:lastRenderedPageBreak/>
         <w:t>‘</w:t>
       </w:r>
       <w:proofErr w:type="gramStart"/>
@@ -4511,7 +4590,7 @@
           <w:szCs w:val="28"/>
         </w:rPr>
       </w:pPr>
-      <w:hyperlink r:id="rId12" w:history="1">
+      <w:hyperlink r:id="rId9" w:history="1">
         <w:r>
           <w:rPr>
             <w:rStyle w:val="Hyperlink"/>
@@ -4896,7 +4975,7 @@
                     </pic:cNvPicPr>
                   </pic:nvPicPr>
                   <pic:blipFill>
-                    <a:blip r:embed="rId13"/>
+                    <a:blip r:embed="rId10"/>
                     <a:srcRect/>
                     <a:stretch>
                       <a:fillRect/>
@@ -4986,7 +5065,7 @@
                     </pic:cNvPicPr>
                   </pic:nvPicPr>
                   <pic:blipFill>
-                    <a:blip r:embed="rId14"/>
+                    <a:blip r:embed="rId11"/>
                     <a:srcRect/>
                     <a:stretch>
                       <a:fillRect/>
@@ -5123,7 +5202,7 @@
                     </pic:cNvPicPr>
                   </pic:nvPicPr>
                   <pic:blipFill>
-                    <a:blip r:embed="rId15"/>
+                    <a:blip r:embed="rId12"/>
                     <a:srcRect/>
                     <a:stretch>
                       <a:fillRect/>
@@ -5214,7 +5293,7 @@
                     </pic:cNvPicPr>
                   </pic:nvPicPr>
                   <pic:blipFill>
-                    <a:blip r:embed="rId16"/>
+                    <a:blip r:embed="rId13"/>
                     <a:srcRect/>
                     <a:stretch>
                       <a:fillRect/>
@@ -5304,7 +5383,7 @@
                     </pic:cNvPicPr>
                   </pic:nvPicPr>
                   <pic:blipFill>
-                    <a:blip r:embed="rId17"/>
+                    <a:blip r:embed="rId14"/>
                     <a:srcRect/>
                     <a:stretch>
                       <a:fillRect/>
@@ -5484,7 +5563,7 @@
                     </pic:cNvPicPr>
                   </pic:nvPicPr>
                   <pic:blipFill>
-                    <a:blip r:embed="rId18"/>
+                    <a:blip r:embed="rId15"/>
                     <a:srcRect/>
                     <a:stretch>
                       <a:fillRect/>
@@ -5634,7 +5713,7 @@
                     </pic:cNvPicPr>
                   </pic:nvPicPr>
                   <pic:blipFill>
-                    <a:blip r:embed="rId19"/>
+                    <a:blip r:embed="rId16"/>
                     <a:srcRect/>
                     <a:stretch>
                       <a:fillRect/>
@@ -6166,17 +6245,7 @@
           <w:sz w:val="28"/>
           <w:szCs w:val="28"/>
         </w:rPr>
-        <w:t xml:space="preserve"> installed and that your </w:t>
-      </w:r>
-      <w:r>
-        <w:rPr>
-          <w:rFonts w:ascii="Georgia" w:eastAsia="Times New Roman" w:hAnsi="Georgia" w:cs="Courier New"/>
-          <w:b/>
-          <w:i/>
-          <w:sz w:val="28"/>
-          <w:szCs w:val="28"/>
-        </w:rPr>
-        <w:t>JAVA_HOME</w:t>
+        <w:t xml:space="preserve"> </w:t>
       </w:r>
       <w:r>
         <w:rPr>
@@ -6185,17 +6254,7 @@
           <w:sz w:val="28"/>
           <w:szCs w:val="28"/>
         </w:rPr>
-        <w:t> </w:t>
-      </w:r>
-      <w:r>
-        <w:rPr>
-          <w:rFonts w:ascii="Georgia" w:eastAsia="Times New Roman" w:hAnsi="Georgia" w:cs="Arial"/>
-          <w:b/>
-          <w:i/>
-          <w:sz w:val="28"/>
-          <w:szCs w:val="28"/>
-        </w:rPr>
-        <w:t>environment variable</w:t>
+        <w:t xml:space="preserve">or higher </w:t>
       </w:r>
       <w:r>
         <w:rPr>
@@ -6204,7 +6263,65 @@
           <w:sz w:val="28"/>
           <w:szCs w:val="28"/>
         </w:rPr>
-        <w:t xml:space="preserve"> is set to the JDK’s folder( Android Studio versions 2.2 and above</w:t>
+        <w:t>installed and that your </w:t>
+      </w:r>
+      <w:r>
+        <w:rPr>
+          <w:rFonts w:ascii="Georgia" w:eastAsia="Times New Roman" w:hAnsi="Georgia" w:cs="Courier New"/>
+          <w:b/>
+          <w:i/>
+          <w:sz w:val="28"/>
+          <w:szCs w:val="28"/>
+        </w:rPr>
+        <w:t>JAVA_HOME</w:t>
+      </w:r>
+      <w:r>
+        <w:rPr>
+          <w:rFonts w:ascii="Georgia" w:eastAsia="Times New Roman" w:hAnsi="Georgia" w:cs="Arial"/>
+          <w:i/>
+          <w:sz w:val="28"/>
+          <w:szCs w:val="28"/>
+        </w:rPr>
+        <w:t> </w:t>
+      </w:r>
+      <w:r>
+        <w:rPr>
+          <w:rFonts w:ascii="Georgia" w:eastAsia="Times New Roman" w:hAnsi="Georgia" w:cs="Arial"/>
+          <w:b/>
+          <w:i/>
+          <w:sz w:val="28"/>
+          <w:szCs w:val="28"/>
+        </w:rPr>
+        <w:t>environment variable</w:t>
+      </w:r>
+      <w:r>
+        <w:rPr>
+          <w:rFonts w:ascii="Georgia" w:eastAsia="Times New Roman" w:hAnsi="Georgia" w:cs="Arial"/>
+          <w:i/>
+          <w:sz w:val="28"/>
+          <w:szCs w:val="28"/>
+        </w:rPr>
+        <w:t xml:space="preserve"> is set to the JDK’s </w:t>
+      </w:r>
+      <w:proofErr w:type="gramStart"/>
+      <w:r>
+        <w:rPr>
+          <w:rFonts w:ascii="Georgia" w:eastAsia="Times New Roman" w:hAnsi="Georgia" w:cs="Arial"/>
+          <w:i/>
+          <w:sz w:val="28"/>
+          <w:szCs w:val="28"/>
+        </w:rPr>
+        <w:t>folder(</w:t>
+      </w:r>
+      <w:proofErr w:type="gramEnd"/>
+      <w:r>
+        <w:rPr>
+          <w:rFonts w:ascii="Georgia" w:eastAsia="Times New Roman" w:hAnsi="Georgia" w:cs="Arial"/>
+          <w:i/>
+          <w:sz w:val="28"/>
+          <w:szCs w:val="28"/>
+        </w:rPr>
+        <w:t xml:space="preserve"> Android Studio versions 2.2 and above</w:t>
       </w:r>
       <w:r>
         <w:rPr>
@@ -6288,6 +6405,136 @@
         </w:rPr>
         <w:t xml:space="preserve">Review the terms of each license carefully before agreeing to them. </w:t>
       </w:r>
+    </w:p>
+    <w:p>
+      <w:pPr>
+        <w:rPr>
+          <w:rFonts w:ascii="Georgia" w:hAnsi="Georgia"/>
+          <w:b/>
+          <w:sz w:val="48"/>
+          <w:szCs w:val="48"/>
+        </w:rPr>
+      </w:pPr>
+    </w:p>
+    <w:p>
+      <w:pPr>
+        <w:rPr>
+          <w:rFonts w:ascii="Georgia" w:hAnsi="Georgia"/>
+          <w:b/>
+          <w:sz w:val="48"/>
+          <w:szCs w:val="48"/>
+        </w:rPr>
+      </w:pPr>
+    </w:p>
+    <w:p>
+      <w:pPr>
+        <w:rPr>
+          <w:rFonts w:ascii="Georgia" w:hAnsi="Georgia"/>
+          <w:b/>
+          <w:sz w:val="48"/>
+          <w:szCs w:val="48"/>
+        </w:rPr>
+      </w:pPr>
+    </w:p>
+    <w:p>
+      <w:pPr>
+        <w:rPr>
+          <w:rFonts w:ascii="Georgia" w:hAnsi="Georgia"/>
+          <w:b/>
+          <w:sz w:val="48"/>
+          <w:szCs w:val="48"/>
+        </w:rPr>
+      </w:pPr>
+    </w:p>
+    <w:p>
+      <w:pPr>
+        <w:rPr>
+          <w:rFonts w:ascii="Georgia" w:hAnsi="Georgia"/>
+          <w:b/>
+          <w:sz w:val="48"/>
+          <w:szCs w:val="48"/>
+        </w:rPr>
+      </w:pPr>
+    </w:p>
+    <w:p>
+      <w:pPr>
+        <w:rPr>
+          <w:rFonts w:ascii="Georgia" w:hAnsi="Georgia"/>
+          <w:b/>
+          <w:sz w:val="48"/>
+          <w:szCs w:val="48"/>
+        </w:rPr>
+      </w:pPr>
+    </w:p>
+    <w:p>
+      <w:pPr>
+        <w:rPr>
+          <w:rFonts w:ascii="Georgia" w:hAnsi="Georgia"/>
+          <w:b/>
+          <w:sz w:val="48"/>
+          <w:szCs w:val="48"/>
+        </w:rPr>
+      </w:pPr>
+    </w:p>
+    <w:p>
+      <w:pPr>
+        <w:rPr>
+          <w:rFonts w:ascii="Georgia" w:hAnsi="Georgia"/>
+          <w:b/>
+          <w:sz w:val="48"/>
+          <w:szCs w:val="48"/>
+        </w:rPr>
+      </w:pPr>
+    </w:p>
+    <w:p>
+      <w:pPr>
+        <w:rPr>
+          <w:rFonts w:ascii="Georgia" w:hAnsi="Georgia"/>
+          <w:b/>
+          <w:sz w:val="48"/>
+          <w:szCs w:val="48"/>
+        </w:rPr>
+      </w:pPr>
+    </w:p>
+    <w:p>
+      <w:pPr>
+        <w:rPr>
+          <w:rFonts w:ascii="Georgia" w:hAnsi="Georgia"/>
+          <w:b/>
+          <w:sz w:val="48"/>
+          <w:szCs w:val="48"/>
+        </w:rPr>
+      </w:pPr>
+    </w:p>
+    <w:p>
+      <w:pPr>
+        <w:rPr>
+          <w:rFonts w:ascii="Georgia" w:hAnsi="Georgia"/>
+          <w:b/>
+          <w:sz w:val="48"/>
+          <w:szCs w:val="48"/>
+        </w:rPr>
+      </w:pPr>
+    </w:p>
+    <w:p>
+      <w:pPr>
+        <w:rPr>
+          <w:rFonts w:ascii="Georgia" w:hAnsi="Georgia"/>
+          <w:b/>
+          <w:sz w:val="48"/>
+          <w:szCs w:val="48"/>
+        </w:rPr>
+      </w:pPr>
+    </w:p>
+    <w:p>
+      <w:pPr>
+        <w:rPr>
+          <w:rFonts w:ascii="Georgia" w:hAnsi="Georgia"/>
+          <w:b/>
+          <w:sz w:val="48"/>
+          <w:szCs w:val="48"/>
+        </w:rPr>
+      </w:pPr>
     </w:p>
     <w:p>
       <w:pPr>
@@ -6529,7 +6776,6 @@
           <w:sz w:val="28"/>
           <w:szCs w:val="28"/>
         </w:rPr>
-        <w:lastRenderedPageBreak/>
         <w:drawing>
           <wp:inline distT="0" distB="0" distL="0" distR="0">
             <wp:extent cx="3500527" cy="2570118"/>
@@ -6548,7 +6794,7 @@
                     </pic:cNvPicPr>
                   </pic:nvPicPr>
                   <pic:blipFill>
-                    <a:blip r:embed="rId20"/>
+                    <a:blip r:embed="rId17"/>
                     <a:srcRect/>
                     <a:stretch>
                       <a:fillRect/>
@@ -6666,6 +6912,7 @@
           <w:sz w:val="28"/>
           <w:szCs w:val="28"/>
         </w:rPr>
+        <w:lastRenderedPageBreak/>
         <w:t xml:space="preserve">Go to your </w:t>
       </w:r>
       <w:proofErr w:type="spellStart"/>
@@ -7001,7 +7248,126 @@
           <w:sz w:val="28"/>
           <w:szCs w:val="28"/>
         </w:rPr>
-        <w:t>DEPLOYING YOUR APP TO A REAL DEVICE:</w:t>
+        <w:t>DEPLOYING</w:t>
+      </w:r>
+      <w:r>
+        <w:rPr>
+          <w:rFonts w:ascii="Georgia" w:hAnsi="Georgia" w:cs="Arial"/>
+          <w:b/>
+          <w:sz w:val="28"/>
+          <w:szCs w:val="28"/>
+        </w:rPr>
+        <w:t xml:space="preserve">  </w:t>
+      </w:r>
+      <w:r>
+        <w:rPr>
+          <w:rFonts w:ascii="Georgia" w:hAnsi="Georgia" w:cs="Arial"/>
+          <w:b/>
+          <w:sz w:val="28"/>
+          <w:szCs w:val="28"/>
+        </w:rPr>
+        <w:t xml:space="preserve"> YOUR</w:t>
+      </w:r>
+      <w:r>
+        <w:rPr>
+          <w:rFonts w:ascii="Georgia" w:hAnsi="Georgia" w:cs="Arial"/>
+          <w:b/>
+          <w:sz w:val="28"/>
+          <w:szCs w:val="28"/>
+        </w:rPr>
+        <w:t xml:space="preserve">  </w:t>
+      </w:r>
+      <w:r>
+        <w:rPr>
+          <w:rFonts w:ascii="Georgia" w:hAnsi="Georgia" w:cs="Arial"/>
+          <w:b/>
+          <w:sz w:val="28"/>
+          <w:szCs w:val="28"/>
+        </w:rPr>
+        <w:t xml:space="preserve"> </w:t>
+      </w:r>
+      <w:proofErr w:type="gramStart"/>
+      <w:r>
+        <w:rPr>
+          <w:rFonts w:ascii="Georgia" w:hAnsi="Georgia" w:cs="Arial"/>
+          <w:b/>
+          <w:sz w:val="28"/>
+          <w:szCs w:val="28"/>
+        </w:rPr>
+        <w:t xml:space="preserve">APP </w:t>
+      </w:r>
+      <w:r>
+        <w:rPr>
+          <w:rFonts w:ascii="Georgia" w:hAnsi="Georgia" w:cs="Arial"/>
+          <w:b/>
+          <w:sz w:val="28"/>
+          <w:szCs w:val="28"/>
+        </w:rPr>
+        <w:t xml:space="preserve"> </w:t>
+      </w:r>
+      <w:r>
+        <w:rPr>
+          <w:rFonts w:ascii="Georgia" w:hAnsi="Georgia" w:cs="Arial"/>
+          <w:b/>
+          <w:sz w:val="28"/>
+          <w:szCs w:val="28"/>
+        </w:rPr>
+        <w:t>TO</w:t>
+      </w:r>
+      <w:proofErr w:type="gramEnd"/>
+      <w:r>
+        <w:rPr>
+          <w:rFonts w:ascii="Georgia" w:hAnsi="Georgia" w:cs="Arial"/>
+          <w:b/>
+          <w:sz w:val="28"/>
+          <w:szCs w:val="28"/>
+        </w:rPr>
+        <w:t xml:space="preserve"> </w:t>
+      </w:r>
+      <w:r>
+        <w:rPr>
+          <w:rFonts w:ascii="Georgia" w:hAnsi="Georgia" w:cs="Arial"/>
+          <w:b/>
+          <w:sz w:val="28"/>
+          <w:szCs w:val="28"/>
+        </w:rPr>
+        <w:t xml:space="preserve"> A </w:t>
+      </w:r>
+      <w:r>
+        <w:rPr>
+          <w:rFonts w:ascii="Georgia" w:hAnsi="Georgia" w:cs="Arial"/>
+          <w:b/>
+          <w:sz w:val="28"/>
+          <w:szCs w:val="28"/>
+        </w:rPr>
+        <w:t xml:space="preserve"> </w:t>
+      </w:r>
+      <w:r>
+        <w:rPr>
+          <w:rFonts w:ascii="Georgia" w:hAnsi="Georgia" w:cs="Arial"/>
+          <w:b/>
+          <w:sz w:val="28"/>
+          <w:szCs w:val="28"/>
+        </w:rPr>
+        <w:t>REAL</w:t>
+      </w:r>
+      <w:r>
+        <w:rPr>
+          <w:rFonts w:ascii="Georgia" w:hAnsi="Georgia" w:cs="Arial"/>
+          <w:b/>
+          <w:sz w:val="28"/>
+          <w:szCs w:val="28"/>
+        </w:rPr>
+        <w:t xml:space="preserve"> </w:t>
+      </w:r>
+      <w:r>
+        <w:rPr>
+          <w:rFonts w:ascii="Georgia" w:hAnsi="Georgia" w:cs="Arial"/>
+          <w:b/>
+          <w:sz w:val="28"/>
+          <w:szCs w:val="28"/>
+        </w:rPr>
+        <w:t xml:space="preserve"> DEVICE:</w:t>
       </w:r>
     </w:p>
     <w:p>
@@ -7102,7 +7468,6 @@
           <w:sz w:val="28"/>
           <w:szCs w:val="28"/>
         </w:rPr>
-        <w:lastRenderedPageBreak/>
         <w:t xml:space="preserve">This can be done by tapping </w:t>
       </w:r>
       <w:r>
@@ -7323,7 +7688,7 @@
         </w:rPr>
         <w:t> </w:t>
       </w:r>
-      <w:hyperlink r:id="rId21" w:history="1">
+      <w:hyperlink r:id="rId18" w:history="1">
         <w:r>
           <w:rPr>
             <w:rStyle w:val="Hyperlink"/>
@@ -7500,6 +7865,7 @@
           <w:sz w:val="28"/>
           <w:szCs w:val="28"/>
         </w:rPr>
+        <w:lastRenderedPageBreak/>
         <w:drawing>
           <wp:inline distT="0" distB="0" distL="0" distR="0">
             <wp:extent cx="5943600" cy="1600633"/>
@@ -7518,7 +7884,7 @@
                     </pic:cNvPicPr>
                   </pic:nvPicPr>
                   <pic:blipFill>
-                    <a:blip r:embed="rId22"/>
+                    <a:blip r:embed="rId19"/>
                     <a:srcRect/>
                     <a:stretch>
                       <a:fillRect/>
@@ -7730,7 +8096,6 @@
         <w:rPr>
           <w:noProof/>
         </w:rPr>
-        <w:lastRenderedPageBreak/>
         <w:drawing>
           <wp:inline distT="0" distB="0" distL="0" distR="0">
             <wp:extent cx="6141720" cy="4175125"/>
@@ -7749,7 +8114,7 @@
                     </pic:cNvPicPr>
                   </pic:nvPicPr>
                   <pic:blipFill>
-                    <a:blip r:embed="rId23"/>
+                    <a:blip r:embed="rId20"/>
                     <a:srcRect/>
                     <a:stretch>
                       <a:fillRect/>
@@ -7797,6 +8162,7 @@
           <w:sz w:val="28"/>
           <w:szCs w:val="28"/>
         </w:rPr>
+        <w:lastRenderedPageBreak/>
         <w:t xml:space="preserve">Download java </w:t>
       </w:r>
       <w:proofErr w:type="spellStart"/>
@@ -8439,7 +8805,6 @@
           <w:sz w:val="28"/>
           <w:szCs w:val="28"/>
         </w:rPr>
-        <w:lastRenderedPageBreak/>
         <w:drawing>
           <wp:inline distT="0" distB="0" distL="0" distR="0">
             <wp:extent cx="5113667" cy="2733989"/>
@@ -8458,7 +8823,7 @@
                     </pic:cNvPicPr>
                   </pic:nvPicPr>
                   <pic:blipFill>
-                    <a:blip r:embed="rId24"/>
+                    <a:blip r:embed="rId21"/>
                     <a:srcRect/>
                     <a:stretch>
                       <a:fillRect/>
@@ -8695,7 +9060,7 @@
           <w:sz w:val="48"/>
           <w:szCs w:val="48"/>
         </w:rPr>
-        <w:t>STATELESS AND STATEFUL WIDGET</w:t>
+        <w:t>STATE MANAGEMENT</w:t>
       </w:r>
     </w:p>
     <w:p>
@@ -9402,6 +9767,7 @@
           <w:sz w:val="28"/>
           <w:szCs w:val="28"/>
         </w:rPr>
+        <w:lastRenderedPageBreak/>
         <w:t xml:space="preserve">The value parameter when set to null makes the loading progress </w:t>
       </w:r>
       <w:r>
@@ -9700,7 +10066,6 @@
           <w:sz w:val="28"/>
           <w:szCs w:val="28"/>
         </w:rPr>
-        <w:lastRenderedPageBreak/>
         <w:t>Example:</w:t>
       </w:r>
     </w:p>
@@ -10567,6 +10932,7 @@
           <w:sz w:val="28"/>
           <w:szCs w:val="28"/>
         </w:rPr>
+        <w:lastRenderedPageBreak/>
         <w:t>CLIPRRECT:</w:t>
       </w:r>
     </w:p>
@@ -10952,7 +11318,6 @@
           <w:sz w:val="28"/>
           <w:szCs w:val="28"/>
         </w:rPr>
-        <w:lastRenderedPageBreak/>
         <w:t>CONTAINER</w:t>
       </w:r>
       <w:r>
@@ -11458,6 +11823,7 @@
           <w:sz w:val="28"/>
           <w:szCs w:val="28"/>
         </w:rPr>
+        <w:lastRenderedPageBreak/>
         <w:t>rows</w:t>
       </w:r>
       <w:proofErr w:type="gramEnd"/>
@@ -12125,7 +12491,6 @@
           <w:sz w:val="28"/>
           <w:szCs w:val="28"/>
         </w:rPr>
-        <w:lastRenderedPageBreak/>
         <w:t xml:space="preserve">              </w:t>
       </w:r>
       <w:proofErr w:type="spellStart"/>
@@ -13154,6 +13519,7 @@
           <w:sz w:val="28"/>
           <w:szCs w:val="28"/>
         </w:rPr>
+        <w:lastRenderedPageBreak/>
         <w:t>            ],</w:t>
       </w:r>
     </w:p>
@@ -13631,7 +13997,6 @@
           <w:sz w:val="28"/>
           <w:szCs w:val="28"/>
         </w:rPr>
-        <w:lastRenderedPageBreak/>
         <w:t>}</w:t>
       </w:r>
     </w:p>
@@ -14998,6 +15363,7 @@
           <w:sz w:val="28"/>
           <w:szCs w:val="28"/>
         </w:rPr>
+        <w:lastRenderedPageBreak/>
         <w:t xml:space="preserve">            </w:t>
       </w:r>
       <w:proofErr w:type="gramStart"/>
@@ -15421,7 +15787,6 @@
           <w:sz w:val="28"/>
           <w:szCs w:val="28"/>
         </w:rPr>
-        <w:lastRenderedPageBreak/>
         <w:drawing>
           <wp:inline distT="0" distB="0" distL="0" distR="0">
             <wp:extent cx="4803116" cy="1880559"/>
@@ -15440,7 +15805,7 @@
                     </pic:cNvPicPr>
                   </pic:nvPicPr>
                   <pic:blipFill>
-                    <a:blip r:embed="rId25"/>
+                    <a:blip r:embed="rId22"/>
                     <a:srcRect/>
                     <a:stretch>
                       <a:fillRect/>
@@ -15566,7 +15931,7 @@
       <w:r>
         <w:t xml:space="preserve"> </w:t>
       </w:r>
-      <w:hyperlink r:id="rId26" w:history="1">
+      <w:hyperlink r:id="rId23" w:history="1">
         <w:r>
           <w:rPr>
             <w:rStyle w:val="Hyperlink"/>
@@ -15761,6 +16126,7 @@
           <w:sz w:val="28"/>
           <w:szCs w:val="28"/>
         </w:rPr>
+        <w:lastRenderedPageBreak/>
         <w:t>Divider</w:t>
       </w:r>
       <w:r>
@@ -15884,7 +16250,6 @@
           <w:sz w:val="28"/>
           <w:szCs w:val="28"/>
         </w:rPr>
-        <w:lastRenderedPageBreak/>
         <w:t>Draggable</w:t>
       </w:r>
       <w:proofErr w:type="spellEnd"/>
@@ -16250,6 +16615,7 @@
           <w:sz w:val="28"/>
           <w:szCs w:val="28"/>
         </w:rPr>
+        <w:lastRenderedPageBreak/>
         <w:t>FADEINIMAGE</w:t>
       </w:r>
     </w:p>
@@ -16321,7 +16687,6 @@
           <w:sz w:val="28"/>
           <w:szCs w:val="28"/>
         </w:rPr>
-        <w:lastRenderedPageBreak/>
         <w:t>FADETRANSITION</w:t>
       </w:r>
     </w:p>
@@ -16648,6 +17013,7 @@
           <w:sz w:val="28"/>
           <w:szCs w:val="28"/>
         </w:rPr>
+        <w:lastRenderedPageBreak/>
         <w:t>FRACTIONALLYSIZEDBOX</w:t>
       </w:r>
     </w:p>
@@ -16771,7 +17137,6 @@
           <w:sz w:val="28"/>
           <w:szCs w:val="28"/>
         </w:rPr>
-        <w:lastRenderedPageBreak/>
         <w:t>FUTUREBUILDER</w:t>
       </w:r>
     </w:p>
@@ -17114,6 +17479,7 @@
           <w:sz w:val="28"/>
           <w:szCs w:val="28"/>
         </w:rPr>
+        <w:lastRenderedPageBreak/>
         <w:t>INTERACTIVEVIEWER</w:t>
       </w:r>
     </w:p>
@@ -17238,7 +17604,6 @@
           <w:sz w:val="28"/>
           <w:szCs w:val="28"/>
         </w:rPr>
-        <w:lastRenderedPageBreak/>
         <w:t xml:space="preserve"> </w:t>
       </w:r>
     </w:p>
@@ -17584,6 +17949,7 @@
           <w:sz w:val="28"/>
           <w:szCs w:val="28"/>
         </w:rPr>
+        <w:lastRenderedPageBreak/>
         <w:t>OPACITY</w:t>
       </w:r>
     </w:p>
@@ -17661,7 +18027,6 @@
           <w:sz w:val="28"/>
           <w:szCs w:val="28"/>
         </w:rPr>
-        <w:lastRenderedPageBreak/>
         <w:t>PADDING</w:t>
       </w:r>
     </w:p>
@@ -17955,6 +18320,7 @@
           <w:sz w:val="28"/>
           <w:szCs w:val="28"/>
         </w:rPr>
+        <w:lastRenderedPageBreak/>
         <w:t>PLACEHOLDER</w:t>
       </w:r>
     </w:p>
@@ -18053,7 +18419,6 @@
           <w:sz w:val="28"/>
           <w:szCs w:val="28"/>
         </w:rPr>
-        <w:lastRenderedPageBreak/>
         <w:t>Position</w:t>
       </w:r>
       <w:r>
@@ -19027,7 +19392,6 @@
           <w:sz w:val="28"/>
           <w:szCs w:val="28"/>
         </w:rPr>
-        <w:lastRenderedPageBreak/>
         <w:t>SLIVERLIST</w:t>
       </w:r>
     </w:p>
@@ -19391,6 +19755,7 @@
           <w:sz w:val="28"/>
           <w:szCs w:val="28"/>
         </w:rPr>
+        <w:lastRenderedPageBreak/>
         <w:t>SwitchListTile</w:t>
       </w:r>
       <w:proofErr w:type="spellEnd"/>
@@ -19517,7 +19882,6 @@
           <w:sz w:val="28"/>
           <w:szCs w:val="28"/>
         </w:rPr>
-        <w:lastRenderedPageBreak/>
         <w:t>Table</w:t>
       </w:r>
       <w:r>
@@ -19949,7 +20313,6 @@
           <w:sz w:val="28"/>
           <w:szCs w:val="28"/>
         </w:rPr>
-        <w:lastRenderedPageBreak/>
         <w:t>WRAP</w:t>
       </w:r>
     </w:p>
@@ -20393,7 +20756,7 @@
                     </pic:cNvPicPr>
                   </pic:nvPicPr>
                   <pic:blipFill>
-                    <a:blip r:embed="rId27"/>
+                    <a:blip r:embed="rId24"/>
                     <a:srcRect/>
                     <a:stretch>
                       <a:fillRect/>
@@ -20525,7 +20888,6 @@
           <w:sz w:val="28"/>
           <w:szCs w:val="28"/>
         </w:rPr>
-        <w:lastRenderedPageBreak/>
         <w:t>ListView</w:t>
       </w:r>
       <w:proofErr w:type="spellEnd"/>
@@ -21707,6 +22069,7 @@
           <w:sz w:val="28"/>
           <w:szCs w:val="28"/>
         </w:rPr>
+        <w:lastRenderedPageBreak/>
         <w:t xml:space="preserve">          </w:t>
       </w:r>
       <w:proofErr w:type="spellStart"/>
@@ -21940,7 +22303,6 @@
           <w:sz w:val="28"/>
           <w:szCs w:val="28"/>
         </w:rPr>
-        <w:lastRenderedPageBreak/>
         <w:t xml:space="preserve">              </w:t>
       </w:r>
       <w:proofErr w:type="gramStart"/>
@@ -22904,6 +23266,7 @@
           <w:sz w:val="28"/>
           <w:szCs w:val="28"/>
         </w:rPr>
+        <w:lastRenderedPageBreak/>
         <w:t>child</w:t>
       </w:r>
       <w:proofErr w:type="gramEnd"/>
@@ -23247,7 +23610,6 @@
           <w:sz w:val="28"/>
           <w:szCs w:val="28"/>
         </w:rPr>
-        <w:lastRenderedPageBreak/>
         <w:t>which</w:t>
       </w:r>
       <w:proofErr w:type="gramEnd"/>
@@ -23294,7 +23656,7 @@
                     </pic:cNvPicPr>
                   </pic:nvPicPr>
                   <pic:blipFill>
-                    <a:blip r:embed="rId28"/>
+                    <a:blip r:embed="rId25"/>
                     <a:srcRect/>
                     <a:stretch>
                       <a:fillRect/>
@@ -23982,7 +24344,6 @@
           <w:sz w:val="32"/>
           <w:szCs w:val="32"/>
         </w:rPr>
-        <w:lastRenderedPageBreak/>
         <w:t>AnimatedBuilder</w:t>
       </w:r>
       <w:proofErr w:type="spellEnd"/>
@@ -24934,6 +25295,7 @@
           <w:sz w:val="28"/>
           <w:szCs w:val="28"/>
         </w:rPr>
+        <w:lastRenderedPageBreak/>
         <w:t xml:space="preserve">Animated builder got you covered when the two interchanging widgets have different size or shape. This is possible through the key property of any widget. </w:t>
       </w:r>
     </w:p>
@@ -25062,7 +25424,6 @@
           <w:sz w:val="28"/>
           <w:szCs w:val="28"/>
         </w:rPr>
-        <w:lastRenderedPageBreak/>
         <w:t>AnimatedCrossFade</w:t>
       </w:r>
       <w:proofErr w:type="spellEnd"/>
@@ -26590,6 +26951,7 @@
           <w:sz w:val="28"/>
           <w:szCs w:val="28"/>
         </w:rPr>
+        <w:lastRenderedPageBreak/>
         <w:t xml:space="preserve">                </w:t>
       </w:r>
       <w:proofErr w:type="gramStart"/>
@@ -26884,7 +27246,6 @@
           <w:sz w:val="32"/>
           <w:szCs w:val="32"/>
         </w:rPr>
-        <w:lastRenderedPageBreak/>
         <w:t>AnimatedIcon</w:t>
       </w:r>
       <w:proofErr w:type="spellEnd"/>
@@ -27696,6 +28057,7 @@
           <w:sz w:val="28"/>
           <w:szCs w:val="28"/>
         </w:rPr>
+        <w:lastRenderedPageBreak/>
         <w:t>It is mostly used for slides.</w:t>
       </w:r>
     </w:p>
@@ -28857,6 +29219,7 @@
           <w:sz w:val="28"/>
           <w:szCs w:val="28"/>
         </w:rPr>
+        <w:lastRenderedPageBreak/>
         <w:t>.</w:t>
       </w:r>
     </w:p>
@@ -29705,6 +30068,7 @@
                 <w:sz w:val="28"/>
                 <w:szCs w:val="28"/>
               </w:rPr>
+              <w:lastRenderedPageBreak/>
               <w:t>Center(</w:t>
             </w:r>
             <w:proofErr w:type="gramEnd"/>
@@ -30086,16 +30450,7 @@
                 <w:sz w:val="28"/>
                 <w:szCs w:val="28"/>
               </w:rPr>
-              <w:t xml:space="preserve">, … </w:t>
-            </w:r>
-            <w:r>
-              <w:rPr>
-                <w:rFonts w:ascii="Georgia" w:hAnsi="Georgia"/>
-                <w:sz w:val="28"/>
-                <w:szCs w:val="28"/>
-              </w:rPr>
-              <w:lastRenderedPageBreak/>
-              <w:t>etc.</w:t>
+              <w:t>, … etc.</w:t>
             </w:r>
           </w:p>
           <w:p>
@@ -30136,7 +30491,6 @@
                 <w:sz w:val="28"/>
                 <w:szCs w:val="28"/>
               </w:rPr>
-              <w:lastRenderedPageBreak/>
               <w:t>ListView</w:t>
             </w:r>
             <w:proofErr w:type="spellEnd"/>
@@ -30773,7 +31127,7 @@
                           </pic:cNvPicPr>
                         </pic:nvPicPr>
                         <pic:blipFill>
-                          <a:blip r:embed="rId29"/>
+                          <a:blip r:embed="rId26"/>
                           <a:srcRect/>
                           <a:stretch>
                             <a:fillRect/>
@@ -30839,6 +31193,7 @@
                 <w:sz w:val="28"/>
                 <w:szCs w:val="28"/>
               </w:rPr>
+              <w:lastRenderedPageBreak/>
               <w:t>Align(</w:t>
             </w:r>
             <w:proofErr w:type="gramEnd"/>
@@ -31057,7 +31412,6 @@
                 <w:sz w:val="28"/>
                 <w:szCs w:val="28"/>
               </w:rPr>
-              <w:lastRenderedPageBreak/>
               <w:t>Builder(</w:t>
             </w:r>
             <w:proofErr w:type="gramEnd"/>
@@ -31407,7 +31761,7 @@
               </w:rPr>
               <w:t xml:space="preserve">It will allow you to use more feature of Material, such as their set of predefined </w:t>
             </w:r>
-            <w:hyperlink r:id="rId30" w:history="1">
+            <w:hyperlink r:id="rId27" w:history="1">
               <w:r>
                 <w:rPr>
                   <w:rStyle w:val="Hyperlink"/>
@@ -31824,7 +32178,7 @@
           <w:color w:val="4A4A4A"/>
         </w:rPr>
       </w:pPr>
-      <w:hyperlink r:id="rId31" w:anchor="debug" w:history="1">
+      <w:hyperlink r:id="rId28" w:anchor="debug" w:history="1">
         <w:r>
           <w:rPr>
             <w:rStyle w:val="Hyperlink"/>
@@ -31849,7 +32203,7 @@
           <w:color w:val="4A4A4A"/>
         </w:rPr>
       </w:pPr>
-      <w:hyperlink r:id="rId32" w:anchor="release" w:history="1">
+      <w:hyperlink r:id="rId29" w:anchor="release" w:history="1">
         <w:r>
           <w:rPr>
             <w:rStyle w:val="Hyperlink"/>
@@ -31874,7 +32228,7 @@
           <w:color w:val="4A4A4A"/>
         </w:rPr>
       </w:pPr>
-      <w:hyperlink r:id="rId33" w:anchor="profile" w:history="1">
+      <w:hyperlink r:id="rId30" w:anchor="profile" w:history="1">
         <w:r>
           <w:rPr>
             <w:rStyle w:val="Hyperlink"/>
@@ -31949,7 +32303,7 @@
         </w:rPr>
         <w:t>Use </w:t>
       </w:r>
-      <w:hyperlink r:id="rId34" w:anchor="debug" w:history="1">
+      <w:hyperlink r:id="rId31" w:anchor="debug" w:history="1">
         <w:r>
           <w:rPr>
             <w:rStyle w:val="Hyperlink"/>
@@ -31966,7 +32320,7 @@
         </w:rPr>
         <w:t> mode during development, when you want to use </w:t>
       </w:r>
-      <w:hyperlink r:id="rId35" w:history="1">
+      <w:hyperlink r:id="rId32" w:history="1">
         <w:r>
           <w:rPr>
             <w:rStyle w:val="Hyperlink"/>
@@ -32004,7 +32358,7 @@
         </w:rPr>
         <w:t>Use </w:t>
       </w:r>
-      <w:hyperlink r:id="rId36" w:anchor="profile" w:history="1">
+      <w:hyperlink r:id="rId33" w:anchor="profile" w:history="1">
         <w:r>
           <w:rPr>
             <w:rStyle w:val="Hyperlink"/>
@@ -32042,7 +32396,7 @@
         </w:rPr>
         <w:t>Use </w:t>
       </w:r>
-      <w:hyperlink r:id="rId37" w:anchor="release" w:history="1">
+      <w:hyperlink r:id="rId34" w:anchor="release" w:history="1">
         <w:r>
           <w:rPr>
             <w:rStyle w:val="Hyperlink"/>
@@ -32081,7 +32435,7 @@
         </w:rPr>
         <w:t>The rest of the page goes into more detail about these modes. For information on headless testing, see the </w:t>
       </w:r>
-      <w:hyperlink r:id="rId38" w:history="1">
+      <w:hyperlink r:id="rId35" w:history="1">
         <w:r>
           <w:rPr>
             <w:rStyle w:val="Hyperlink"/>
@@ -32186,6 +32540,7 @@
           <w:sz w:val="22"/>
           <w:szCs w:val="22"/>
         </w:rPr>
+        <w:lastRenderedPageBreak/>
         <w:t>Debug mode for mobile apps mean that:</w:t>
       </w:r>
     </w:p>
@@ -32202,7 +32557,7 @@
           <w:color w:val="4A4A4A"/>
         </w:rPr>
       </w:pPr>
-      <w:hyperlink r:id="rId39" w:anchor="assert" w:history="1">
+      <w:hyperlink r:id="rId36" w:anchor="assert" w:history="1">
         <w:r>
           <w:rPr>
             <w:rStyle w:val="Hyperlink"/>
@@ -32352,7 +32707,6 @@
           <w:rFonts w:ascii="Arial" w:hAnsi="Arial" w:cs="Arial"/>
           <w:color w:val="4A4A4A"/>
         </w:rPr>
-        <w:lastRenderedPageBreak/>
         <w:t>The build is </w:t>
       </w:r>
       <w:r>
@@ -32592,7 +32946,7 @@
       <w:r>
         <w:t xml:space="preserve"> in debug mode. Measure performance in </w:t>
       </w:r>
-      <w:hyperlink r:id="rId40" w:anchor="profile" w:history="1">
+      <w:hyperlink r:id="rId37" w:anchor="profile" w:history="1">
         <w:r>
           <w:rPr>
             <w:rStyle w:val="Hyperlink"/>
@@ -32835,7 +33189,7 @@
         </w:rPr>
         <w:t>The app is compiled with the </w:t>
       </w:r>
-      <w:hyperlink r:id="rId41" w:history="1">
+      <w:hyperlink r:id="rId38" w:history="1">
         <w:r>
           <w:rPr>
             <w:rStyle w:val="Hyperlink"/>
@@ -33005,7 +33359,7 @@
         </w:rPr>
         <w:t> and </w:t>
       </w:r>
-      <w:hyperlink r:id="rId42" w:history="1">
+      <w:hyperlink r:id="rId39" w:history="1">
         <w:r>
           <w:rPr>
             <w:rStyle w:val="Hyperlink"/>
@@ -33047,6 +33401,7 @@
           <w:bCs w:val="0"/>
           <w:color w:val="4A4A4A"/>
         </w:rPr>
+        <w:lastRenderedPageBreak/>
         <w:t>Profile</w:t>
       </w:r>
     </w:p>
@@ -33181,7 +33536,6 @@
           <w:sz w:val="22"/>
           <w:szCs w:val="22"/>
         </w:rPr>
-        <w:lastRenderedPageBreak/>
         <w:t>Profile mode for a web app means that:</w:t>
       </w:r>
     </w:p>
@@ -33241,7 +33595,7 @@
         </w:rPr>
         <w:t>The app is compiled with the </w:t>
       </w:r>
-      <w:hyperlink r:id="rId43" w:history="1">
+      <w:hyperlink r:id="rId40" w:history="1">
         <w:r>
           <w:rPr>
             <w:rStyle w:val="Hyperlink"/>
@@ -33382,7 +33736,7 @@
         </w:rPr>
         <w:t>For more information on the build modes, see </w:t>
       </w:r>
-      <w:hyperlink r:id="rId44" w:history="1">
+      <w:hyperlink r:id="rId41" w:history="1">
         <w:r>
           <w:rPr>
             <w:rStyle w:val="Hyperlink"/>
@@ -34383,9 +34737,9 @@
       <w:lvlJc w:val="left"/>
       <w:pPr>
         <w:tabs>
-          <w:tab w:val="num" w:pos="1440"/>
+          <w:tab w:val="num" w:pos="1080"/>
         </w:tabs>
-        <w:ind w:left="1440" w:hanging="360"/>
+        <w:ind w:left="1080" w:hanging="360"/>
       </w:pPr>
       <w:rPr>
         <w:rFonts w:ascii="Courier New" w:hAnsi="Courier New" w:hint="default"/>

</xml_diff>